<commit_message>
modified:   "Data/T\306\260 t\306\260\341\273\237ng H\341\273\223 Ch\303\255 Minh.docx"
</commit_message>
<xml_diff>
--- a/Data/Tư tưởng Hồ Chí Minh.docx
+++ b/Data/Tư tưởng Hồ Chí Minh.docx
@@ -3132,7 +3132,771 @@
     <w:p>
       <w:pPr>
         <w:rPr>
-          <w:highlight w:val="green"/>
+          <w:lang w:val="vi-VN"/>
+        </w:rPr>
+      </w:pPr>
+    </w:p>
+    <w:p>
+      <w:pPr>
+        <w:pStyle w:val="Heading1"/>
+        <w:rPr>
+          <w:lang w:val="vi-VN"/>
+        </w:rPr>
+      </w:pPr>
+      <w:r>
+        <w:rPr>
+          <w:lang w:val="vi-VN"/>
+        </w:rPr>
+        <w:t>W</w:t>
+      </w:r>
+      <w:r>
+        <w:t>2 Warmup Answer by LiemDaiGang</w:t>
+      </w:r>
+    </w:p>
+    <w:p>
+      <w:pPr>
+        <w:rPr>
+          <w:lang w:val="vi-VN"/>
+        </w:rPr>
+      </w:pPr>
+    </w:p>
+    <w:p>
+      <w:pPr>
+        <w:rPr>
+          <w:b/>
+          <w:bCs/>
+        </w:rPr>
+      </w:pPr>
+      <w:r>
+        <w:rPr>
+          <w:b/>
+          <w:bCs/>
+        </w:rPr>
+        <w:t>Câu 15:</w:t>
+      </w:r>
+    </w:p>
+    <w:p>
+      <w:r>
+        <w:t>Lựa chọn đáp án đúng/ sai trong các luận điểm sau của Hồ Chí Minh về phương châm ngoại giao linh hoạt, mềm dẻo, có ý nghĩa trong thời điểm nhân dân ta thực hiện hai cuộc kháng chiến chống thực dân Pháp và đế quốc Mỹ xâm lược cũng như trong xây dựng chủ nghĩa xã hội giai đoạn hiện tại:</w:t>
+      </w:r>
+    </w:p>
+    <w:p>
+      <w:pPr>
+        <w:numPr>
+          <w:ilvl w:val="0"/>
+          <w:numId w:val="3"/>
+        </w:numPr>
+      </w:pPr>
+      <w:r>
+        <w:t>Thêm bạn bớt thù, tránh cùng một lúc đối đầu với nhiều kẻ thù</w:t>
+      </w:r>
+    </w:p>
+    <w:p>
+      <w:pPr>
+        <w:numPr>
+          <w:ilvl w:val="0"/>
+          <w:numId w:val="4"/>
+        </w:numPr>
+        <w:rPr>
+          <w:highlight w:val="green"/>
+        </w:rPr>
+      </w:pPr>
+      <w:r>
+        <w:rPr>
+          <w:highlight w:val="green"/>
+        </w:rPr>
+        <w:t>Đúng</w:t>
+      </w:r>
+    </w:p>
+    <w:p>
+      <w:pPr>
+        <w:numPr>
+          <w:ilvl w:val="0"/>
+          <w:numId w:val="4"/>
+        </w:numPr>
+      </w:pPr>
+      <w:r>
+        <w:t>Sai</w:t>
+      </w:r>
+    </w:p>
+    <w:p>
+      <w:pPr>
+        <w:numPr>
+          <w:ilvl w:val="0"/>
+          <w:numId w:val="5"/>
+        </w:numPr>
+      </w:pPr>
+      <w:r>
+        <w:t>Lợi dụng mâu thuẫn trong hàng ngũ kẻ thù và sự nhân nhượng có nguyên tắc</w:t>
+      </w:r>
+    </w:p>
+    <w:p>
+      <w:pPr>
+        <w:numPr>
+          <w:ilvl w:val="0"/>
+          <w:numId w:val="6"/>
+        </w:numPr>
+        <w:rPr>
+          <w:highlight w:val="green"/>
+        </w:rPr>
+      </w:pPr>
+      <w:r>
+        <w:rPr>
+          <w:highlight w:val="green"/>
+        </w:rPr>
+        <w:t>Đúng</w:t>
+      </w:r>
+    </w:p>
+    <w:p>
+      <w:pPr>
+        <w:numPr>
+          <w:ilvl w:val="0"/>
+          <w:numId w:val="6"/>
+        </w:numPr>
+      </w:pPr>
+      <w:r>
+        <w:t>Sai</w:t>
+      </w:r>
+    </w:p>
+    <w:p>
+      <w:pPr>
+        <w:numPr>
+          <w:ilvl w:val="0"/>
+          <w:numId w:val="7"/>
+        </w:numPr>
+      </w:pPr>
+      <w:r>
+        <w:t>Dĩ bất biến, ứng vạn biến</w:t>
+      </w:r>
+    </w:p>
+    <w:p>
+      <w:pPr>
+        <w:numPr>
+          <w:ilvl w:val="0"/>
+          <w:numId w:val="8"/>
+        </w:numPr>
+        <w:rPr>
+          <w:highlight w:val="green"/>
+        </w:rPr>
+      </w:pPr>
+      <w:r>
+        <w:rPr>
+          <w:highlight w:val="green"/>
+        </w:rPr>
+        <w:t>Đúng</w:t>
+      </w:r>
+    </w:p>
+    <w:p>
+      <w:pPr>
+        <w:numPr>
+          <w:ilvl w:val="0"/>
+          <w:numId w:val="8"/>
+        </w:numPr>
+      </w:pPr>
+      <w:r>
+        <w:t>Sai</w:t>
+      </w:r>
+    </w:p>
+    <w:p>
+      <w:pPr>
+        <w:numPr>
+          <w:ilvl w:val="0"/>
+          <w:numId w:val="9"/>
+        </w:numPr>
+      </w:pPr>
+      <w:r>
+        <w:t>Chỉ tập trung mở rộng quan hệ ngoại giao với các nước xã hội chủ nghĩa anh em</w:t>
+      </w:r>
+    </w:p>
+    <w:p>
+      <w:pPr>
+        <w:numPr>
+          <w:ilvl w:val="0"/>
+          <w:numId w:val="10"/>
+        </w:numPr>
+        <w:rPr>
+          <w:highlight w:val="green"/>
+        </w:rPr>
+      </w:pPr>
+      <w:r>
+        <w:rPr>
+          <w:highlight w:val="green"/>
+        </w:rPr>
+        <w:t>Sai</w:t>
+      </w:r>
+    </w:p>
+    <w:p>
+      <w:pPr>
+        <w:numPr>
+          <w:ilvl w:val="0"/>
+          <w:numId w:val="10"/>
+        </w:numPr>
+      </w:pPr>
+      <w:r>
+        <w:t>Đúng</w:t>
+      </w:r>
+    </w:p>
+    <w:p/>
+    <w:p>
+      <w:pPr>
+        <w:rPr>
+          <w:b/>
+          <w:bCs/>
+        </w:rPr>
+      </w:pPr>
+      <w:r>
+        <w:rPr>
+          <w:b/>
+          <w:bCs/>
+        </w:rPr>
+        <w:t>Câu 14:</w:t>
+      </w:r>
+    </w:p>
+    <w:p>
+      <w:r>
+        <w:t>Kéo thả đáp án đúng để hoàn thiện nội dung sau về quá trình hình thành và phát triển Tư tưởng Hồ Chí Minh:</w:t>
+      </w:r>
+    </w:p>
+    <w:p>
+      <w:r>
+        <w:t>1920-1930 | 1945-1969 | 1911-1920 | 1945-1975</w:t>
+      </w:r>
+    </w:p>
+    <w:p>
+      <w:r>
+        <w:t>“Thời kỳ ______ là giai đoạn Nguyễn Ái Quốc hình thành những nội dung cơ bản tư tưởng về cách mạng Việt Nam”</w:t>
+      </w:r>
+    </w:p>
+    <w:p>
+      <w:r>
+        <w:rPr>
+          <w:highlight w:val="green"/>
+        </w:rPr>
+        <w:t>1930-1945</w:t>
+      </w:r>
+    </w:p>
+    <w:p/>
+    <w:p>
+      <w:pPr>
+        <w:rPr>
+          <w:b/>
+          <w:bCs/>
+        </w:rPr>
+      </w:pPr>
+      <w:r>
+        <w:rPr>
+          <w:b/>
+          <w:bCs/>
+        </w:rPr>
+        <w:t>Câu 13:</w:t>
+      </w:r>
+    </w:p>
+    <w:p>
+      <w:r>
+        <w:t>Kéo thả đáp án đúng vào chỗ trống để hoàn thiện nội dung sau của Nghị quyết Hội nghị Trung ương Đảng tháng 5/1941:</w:t>
+      </w:r>
+    </w:p>
+    <w:p>
+      <w:r>
+        <w:t>Dân chủ nhân dân | Giải phóng giai cấp</w:t>
+      </w:r>
+    </w:p>
+    <w:p>
+      <w:r>
+        <w:t>“Trong lúc này nếu không giải quyết được vấn đề _____, không đòi được độc lập, tự do cho toàn thể dân tộc, thì chẳng những toàn thể quốc gia dân tộc còn chịu mãi kiếp ngựa trâu, mà quyền lợi của bộ phận, giai cấp đến vạn năm cũng không đòi lại được”</w:t>
+      </w:r>
+    </w:p>
+    <w:p>
+      <w:r>
+        <w:rPr>
+          <w:highlight w:val="green"/>
+        </w:rPr>
+        <w:t>Dân tộc giải phóng</w:t>
+      </w:r>
+    </w:p>
+    <w:p/>
+    <w:p>
+      <w:pPr>
+        <w:rPr>
+          <w:b/>
+          <w:bCs/>
+        </w:rPr>
+      </w:pPr>
+      <w:r>
+        <w:rPr>
+          <w:b/>
+          <w:bCs/>
+        </w:rPr>
+        <w:t>Câu 11:</w:t>
+      </w:r>
+    </w:p>
+    <w:p>
+      <w:r>
+        <w:t>Kéo thả đáp án đúng khớp với các nội dung về ưu điểm văn hóa phương Đông ở vế trái dưới đây:</w:t>
+      </w:r>
+    </w:p>
+    <w:p>
+      <w:pPr>
+        <w:ind w:left="720"/>
+      </w:pPr>
+      <w:r>
+        <w:t>Ưu điểm của học thuyết Phật giáo</w:t>
+      </w:r>
+      <w:r>
+        <w:br/>
+      </w:r>
+      <w:r>
+        <w:rPr>
+          <w:color w:val="EE0000"/>
+        </w:rPr>
+        <w:t>Tư tưởng vị tha, từ bi bác ái, tư tưởng cứu khổ, cứu nạn</w:t>
+      </w:r>
+    </w:p>
+    <w:p>
+      <w:pPr>
+        <w:ind w:left="720"/>
+        <w:rPr>
+          <w:lang w:val="vi-VN"/>
+        </w:rPr>
+      </w:pPr>
+      <w:r>
+        <w:t>Ưu điểm của học thuyết Nho giáo</w:t>
+      </w:r>
+      <w:r>
+        <w:br/>
+      </w:r>
+      <w:r>
+        <w:rPr>
+          <w:color w:val="EE0000"/>
+        </w:rPr>
+        <w:t>Triết lý hành động, tư tưởng nhập thế, triết lý hành đạo, giúp đời</w:t>
+      </w:r>
+    </w:p>
+    <w:p>
+      <w:pPr>
+        <w:rPr>
+          <w:lang w:val="vi-VN"/>
+        </w:rPr>
+      </w:pPr>
+      <w:r>
+        <w:rPr>
+          <w:b/>
+          <w:bCs/>
+        </w:rPr>
+        <w:t>Câu 14: Chọn đáp án đúng/sai trong những luận điểm sau:</w:t>
+      </w:r>
+    </w:p>
+    <w:p>
+      <w:pPr>
+        <w:rPr>
+          <w:rFonts w:cs="Segoe UI Emoji"/>
+          <w:b/>
+          <w:bCs/>
+          <w:lang w:val="vi-VN"/>
+        </w:rPr>
+      </w:pPr>
+      <w:r>
+        <w:rPr>
+          <w:b/>
+          <w:bCs/>
+        </w:rPr>
+        <w:t>(1) Nguyễn Ái Quốc gửi Yêu sách của nhân dân An Nam tới Hội nghị Vécxây năm 1919</w:t>
+      </w:r>
+      <w:r>
+        <w:br/>
+      </w:r>
+      <w:r>
+        <w:rPr>
+          <w:b/>
+          <w:bCs/>
+          <w:highlight w:val="green"/>
+        </w:rPr>
+        <w:t>Đúng</w:t>
+      </w:r>
+      <w:r>
+        <w:t xml:space="preserve"> </w:t>
+      </w:r>
+      <w:r>
+        <w:rPr>
+          <w:rFonts w:cs="Segoe UI Emoji"/>
+          <w:lang w:val="vi-VN"/>
+        </w:rPr>
+        <w:br/>
+      </w:r>
+      <w:r>
+        <w:rPr>
+          <w:rFonts w:cs="Segoe UI Emoji"/>
+          <w:b/>
+          <w:bCs/>
+          <w:lang w:val="vi-VN"/>
+        </w:rPr>
+        <w:t>Sai</w:t>
+      </w:r>
+      <w:r>
+        <w:rPr>
+          <w:rFonts w:cs="Segoe UI Emoji"/>
+          <w:lang w:val="vi-VN"/>
+        </w:rPr>
+        <w:br/>
+      </w:r>
+      <w:r>
+        <w:rPr>
+          <w:b/>
+          <w:bCs/>
+        </w:rPr>
+        <w:t>(2) Nguyễn Ái Quốc gửi Yêu sách của nhân dân An Nam tới Hội nghị Vécxây năm 1920</w:t>
+      </w:r>
+      <w:r>
+        <w:br/>
+      </w:r>
+      <w:r>
+        <w:rPr>
+          <w:b/>
+          <w:bCs/>
+          <w:highlight w:val="green"/>
+        </w:rPr>
+        <w:t>Sai</w:t>
+      </w:r>
+      <w:r>
+        <w:rPr>
+          <w:u w:val="single"/>
+        </w:rPr>
+        <w:t xml:space="preserve"> </w:t>
+      </w:r>
+      <w:r>
+        <w:rPr>
+          <w:rFonts w:cs="Segoe UI Emoji"/>
+          <w:lang w:val="vi-VN"/>
+        </w:rPr>
+        <w:br/>
+        <w:t>Đúng</w:t>
+      </w:r>
+      <w:r>
+        <w:rPr>
+          <w:rFonts w:cs="Segoe UI Emoji"/>
+          <w:lang w:val="vi-VN"/>
+        </w:rPr>
+        <w:br/>
+      </w:r>
+      <w:r>
+        <w:rPr>
+          <w:b/>
+          <w:bCs/>
+        </w:rPr>
+        <w:t>(3) Nguyễn Ái Quốc gửi Yêu sách của nhân dân An Nam tới Hội nghị Vécxây nhằm yêu cầu chấm dứt chiến tranh, lập lại hòa bình ở Đông Dương</w:t>
+      </w:r>
+      <w:r>
+        <w:br/>
+        <w:t xml:space="preserve"> </w:t>
+      </w:r>
+      <w:r>
+        <w:rPr>
+          <w:b/>
+          <w:bCs/>
+          <w:highlight w:val="green"/>
+        </w:rPr>
+        <w:t>Sai</w:t>
+      </w:r>
+      <w:r>
+        <w:t xml:space="preserve"> </w:t>
+      </w:r>
+      <w:r>
+        <w:rPr>
+          <w:rFonts w:cs="Segoe UI Emoji"/>
+          <w:lang w:val="vi-VN"/>
+        </w:rPr>
+        <w:br/>
+      </w:r>
+      <w:r>
+        <w:rPr>
+          <w:rFonts w:cs="Segoe UI Emoji"/>
+          <w:b/>
+          <w:bCs/>
+          <w:lang w:val="vi-VN"/>
+        </w:rPr>
+        <w:t>Đúng</w:t>
+      </w:r>
+      <w:r>
+        <w:rPr>
+          <w:lang w:val="vi-VN"/>
+        </w:rPr>
+        <w:br/>
+      </w:r>
+      <w:r>
+        <w:rPr>
+          <w:b/>
+          <w:bCs/>
+        </w:rPr>
+        <w:t>(4) Nguyễn Ái Quốc gửi Yêu sách của nhân dân An Nam tới Hội nghị Vécxây đòi quyền tự do dân chủ cho nhân dân Việt Nam</w:t>
+      </w:r>
+      <w:r>
+        <w:br/>
+      </w:r>
+      <w:bookmarkStart w:id="0" w:name="_Hlk206692455"/>
+      <w:r>
+        <w:rPr>
+          <w:b/>
+          <w:bCs/>
+          <w:highlight w:val="green"/>
+        </w:rPr>
+        <w:t>Đúng</w:t>
+      </w:r>
+      <w:r>
+        <w:t xml:space="preserve"> </w:t>
+      </w:r>
+      <w:bookmarkEnd w:id="0"/>
+      <w:r>
+        <w:rPr>
+          <w:rFonts w:cs="Segoe UI Emoji"/>
+          <w:lang w:val="vi-VN"/>
+        </w:rPr>
+        <w:br/>
+      </w:r>
+      <w:r>
+        <w:rPr>
+          <w:rFonts w:cs="Segoe UI Emoji"/>
+          <w:b/>
+          <w:bCs/>
+          <w:lang w:val="vi-VN"/>
+        </w:rPr>
+        <w:t>Sai</w:t>
+      </w:r>
+    </w:p>
+    <w:p>
+      <w:pPr>
+        <w:rPr>
+          <w:lang w:val="vi-VN"/>
+        </w:rPr>
+      </w:pPr>
+      <w:r>
+        <w:rPr>
+          <w:lang w:val="vi-VN"/>
+        </w:rPr>
+        <w:lastRenderedPageBreak/>
+        <w:br/>
+      </w:r>
+    </w:p>
+    <w:p>
+      <w:r>
+        <w:rPr>
+          <w:b/>
+          <w:bCs/>
+        </w:rPr>
+        <w:t>Câu 15: Lựa chọn đáp án đúng/sai trong các luận điểm sau của Hồ Chí Minh về phương châm ngoại giao linh hoạt, mềm dẻo…</w:t>
+      </w:r>
+    </w:p>
+    <w:p/>
+    <w:p>
+      <w:pPr>
+        <w:rPr>
+          <w:lang w:val="vi-VN"/>
+        </w:rPr>
+      </w:pPr>
+      <w:r>
+        <w:rPr>
+          <w:b/>
+          <w:bCs/>
+        </w:rPr>
+        <w:t>(1) Chỉ tập trung mở rộng quan hệ ngoại giao với các nước xã hội chủ nghĩa anh em</w:t>
+      </w:r>
+      <w:r>
+        <w:br/>
+      </w:r>
+      <w:r>
+        <w:rPr>
+          <w:b/>
+          <w:bCs/>
+          <w:highlight w:val="green"/>
+        </w:rPr>
+        <w:t>Sai</w:t>
+      </w:r>
+      <w:r>
+        <w:t xml:space="preserve"> </w:t>
+      </w:r>
+    </w:p>
+    <w:p>
+      <w:pPr>
+        <w:rPr>
+          <w:b/>
+          <w:bCs/>
+        </w:rPr>
+      </w:pPr>
+      <w:r>
+        <w:rPr>
+          <w:b/>
+          <w:bCs/>
+        </w:rPr>
+        <w:t>Đúng</w:t>
+      </w:r>
+    </w:p>
+    <w:p>
+      <w:pPr>
+        <w:rPr>
+          <w:lang w:val="vi-VN"/>
+        </w:rPr>
+      </w:pPr>
+      <w:r>
+        <w:rPr>
+          <w:b/>
+          <w:bCs/>
+        </w:rPr>
+        <w:t>(2) Thêm bạn bớt thù, tránh cùng một lúc đối đầu với nhiều kẻ thù</w:t>
+      </w:r>
+      <w:r>
+        <w:br/>
+        <w:t xml:space="preserve"> </w:t>
+      </w:r>
+      <w:r>
+        <w:rPr>
+          <w:b/>
+          <w:bCs/>
+          <w:highlight w:val="green"/>
+        </w:rPr>
+        <w:t>Đúng</w:t>
+      </w:r>
+      <w:r>
+        <w:t xml:space="preserve"> </w:t>
+      </w:r>
+    </w:p>
+    <w:p>
+      <w:r>
+        <w:rPr>
+          <w:b/>
+          <w:bCs/>
+        </w:rPr>
+        <w:t>Sai</w:t>
+      </w:r>
+    </w:p>
+    <w:p>
+      <w:pPr>
+        <w:rPr>
+          <w:rFonts w:cs="Segoe UI Emoji"/>
+          <w:lang w:val="vi-VN"/>
+        </w:rPr>
+      </w:pPr>
+      <w:r>
+        <w:rPr>
+          <w:b/>
+          <w:bCs/>
+        </w:rPr>
+        <w:t>(3) Dĩ bất biến, ứng vạn biến</w:t>
+      </w:r>
+      <w:r>
+        <w:br/>
+        <w:t xml:space="preserve"> </w:t>
+      </w:r>
+      <w:r>
+        <w:rPr>
+          <w:b/>
+          <w:bCs/>
+          <w:highlight w:val="green"/>
+        </w:rPr>
+        <w:t>Đúng</w:t>
+      </w:r>
+      <w:r>
+        <w:t xml:space="preserve"> </w:t>
+      </w:r>
+    </w:p>
+    <w:p>
+      <w:pPr>
+        <w:rPr>
+          <w:lang w:val="vi-VN"/>
+        </w:rPr>
+      </w:pPr>
+      <w:r>
+        <w:rPr>
+          <w:b/>
+          <w:bCs/>
+        </w:rPr>
+        <w:t>Sai</w:t>
+      </w:r>
+    </w:p>
+    <w:p>
+      <w:pPr>
+        <w:rPr>
+          <w:lang w:val="vi-VN"/>
+        </w:rPr>
+      </w:pPr>
+      <w:r>
+        <w:rPr>
+          <w:b/>
+          <w:bCs/>
+        </w:rPr>
+        <w:t>(4) Lợi dụng mâu thuẫn trong hàng ngũ kẻ thù và sự nhân nhượng có nguyên tắc</w:t>
+      </w:r>
+      <w:r>
+        <w:br/>
+        <w:t xml:space="preserve"> </w:t>
+      </w:r>
+      <w:r>
+        <w:rPr>
+          <w:b/>
+          <w:bCs/>
+          <w:highlight w:val="green"/>
+        </w:rPr>
+        <w:t>Đúng</w:t>
+      </w:r>
+      <w:r>
+        <w:t xml:space="preserve"> </w:t>
+      </w:r>
+    </w:p>
+    <w:p>
+      <w:pPr>
+        <w:rPr>
+          <w:b/>
+          <w:bCs/>
+          <w:lang w:val="vi-VN"/>
+        </w:rPr>
+      </w:pPr>
+      <w:r>
+        <w:rPr>
+          <w:b/>
+          <w:bCs/>
+        </w:rPr>
+        <w:t>Sai</w:t>
+      </w:r>
+    </w:p>
+    <w:p>
+      <w:pPr>
+        <w:rPr>
+          <w:b/>
+          <w:bCs/>
+          <w:lang w:val="vi-VN"/>
+        </w:rPr>
+      </w:pPr>
+    </w:p>
+    <w:p>
+      <w:r>
+        <w:rPr>
+          <w:b/>
+          <w:bCs/>
+        </w:rPr>
+        <w:t>Câu 11: Kéo thả đáp án đúng để hoàn thành nhận định sau:</w:t>
+      </w:r>
+    </w:p>
+    <w:p>
+      <w:r>
+        <w:t>“__________ là tiền đề lý luận quyết định bản chất cách mạng và khoa học của Tư tưởng Hồ Chí Minh”.</w:t>
+      </w:r>
+    </w:p>
+    <w:p>
+      <w:r>
+        <w:t xml:space="preserve">Đáp án đúng: </w:t>
+      </w:r>
+      <w:r>
+        <w:rPr>
+          <w:b/>
+          <w:bCs/>
+        </w:rPr>
+        <w:t>Chủ nghĩa Mác – Lênin</w:t>
+      </w:r>
+    </w:p>
+    <w:p>
+      <w:pPr>
+        <w:rPr>
+          <w:sz w:val="28"/>
+          <w:szCs w:val="28"/>
+          <w:lang w:val="vi-VN"/>
         </w:rPr>
       </w:pPr>
     </w:p>
@@ -3235,6 +3999,119 @@
     </w:lvl>
   </w:abstractNum>
   <w:abstractNum w:abstractNumId="1" w15:restartNumberingAfterBreak="0">
+    <w:nsid w:val="190B034A"/>
+    <w:multiLevelType w:val="multilevel"/>
+    <w:tmpl w:val="B6069616"/>
+    <w:lvl w:ilvl="0">
+      <w:start w:val="1"/>
+      <w:numFmt w:val="decimal"/>
+      <w:lvlText w:val="%1."/>
+      <w:lvlJc w:val="left"/>
+      <w:pPr>
+        <w:tabs>
+          <w:tab w:val="num" w:pos="720"/>
+        </w:tabs>
+        <w:ind w:left="720" w:hanging="360"/>
+      </w:pPr>
+    </w:lvl>
+    <w:lvl w:ilvl="1" w:tentative="1">
+      <w:start w:val="1"/>
+      <w:numFmt w:val="decimal"/>
+      <w:lvlText w:val="%2."/>
+      <w:lvlJc w:val="left"/>
+      <w:pPr>
+        <w:tabs>
+          <w:tab w:val="num" w:pos="1440"/>
+        </w:tabs>
+        <w:ind w:left="1440" w:hanging="360"/>
+      </w:pPr>
+    </w:lvl>
+    <w:lvl w:ilvl="2" w:tentative="1">
+      <w:start w:val="1"/>
+      <w:numFmt w:val="decimal"/>
+      <w:lvlText w:val="%3."/>
+      <w:lvlJc w:val="left"/>
+      <w:pPr>
+        <w:tabs>
+          <w:tab w:val="num" w:pos="2160"/>
+        </w:tabs>
+        <w:ind w:left="2160" w:hanging="360"/>
+      </w:pPr>
+    </w:lvl>
+    <w:lvl w:ilvl="3" w:tentative="1">
+      <w:start w:val="1"/>
+      <w:numFmt w:val="decimal"/>
+      <w:lvlText w:val="%4."/>
+      <w:lvlJc w:val="left"/>
+      <w:pPr>
+        <w:tabs>
+          <w:tab w:val="num" w:pos="2880"/>
+        </w:tabs>
+        <w:ind w:left="2880" w:hanging="360"/>
+      </w:pPr>
+    </w:lvl>
+    <w:lvl w:ilvl="4" w:tentative="1">
+      <w:start w:val="1"/>
+      <w:numFmt w:val="decimal"/>
+      <w:lvlText w:val="%5."/>
+      <w:lvlJc w:val="left"/>
+      <w:pPr>
+        <w:tabs>
+          <w:tab w:val="num" w:pos="3600"/>
+        </w:tabs>
+        <w:ind w:left="3600" w:hanging="360"/>
+      </w:pPr>
+    </w:lvl>
+    <w:lvl w:ilvl="5" w:tentative="1">
+      <w:start w:val="1"/>
+      <w:numFmt w:val="decimal"/>
+      <w:lvlText w:val="%6."/>
+      <w:lvlJc w:val="left"/>
+      <w:pPr>
+        <w:tabs>
+          <w:tab w:val="num" w:pos="4320"/>
+        </w:tabs>
+        <w:ind w:left="4320" w:hanging="360"/>
+      </w:pPr>
+    </w:lvl>
+    <w:lvl w:ilvl="6" w:tentative="1">
+      <w:start w:val="1"/>
+      <w:numFmt w:val="decimal"/>
+      <w:lvlText w:val="%7."/>
+      <w:lvlJc w:val="left"/>
+      <w:pPr>
+        <w:tabs>
+          <w:tab w:val="num" w:pos="5040"/>
+        </w:tabs>
+        <w:ind w:left="5040" w:hanging="360"/>
+      </w:pPr>
+    </w:lvl>
+    <w:lvl w:ilvl="7" w:tentative="1">
+      <w:start w:val="1"/>
+      <w:numFmt w:val="decimal"/>
+      <w:lvlText w:val="%8."/>
+      <w:lvlJc w:val="left"/>
+      <w:pPr>
+        <w:tabs>
+          <w:tab w:val="num" w:pos="5760"/>
+        </w:tabs>
+        <w:ind w:left="5760" w:hanging="360"/>
+      </w:pPr>
+    </w:lvl>
+    <w:lvl w:ilvl="8" w:tentative="1">
+      <w:start w:val="1"/>
+      <w:numFmt w:val="decimal"/>
+      <w:lvlText w:val="%9."/>
+      <w:lvlJc w:val="left"/>
+      <w:pPr>
+        <w:tabs>
+          <w:tab w:val="num" w:pos="6480"/>
+        </w:tabs>
+        <w:ind w:left="6480" w:hanging="360"/>
+      </w:pPr>
+    </w:lvl>
+  </w:abstractNum>
+  <w:abstractNum w:abstractNumId="2" w15:restartNumberingAfterBreak="0">
     <w:nsid w:val="1A61243E"/>
     <w:multiLevelType w:val="hybridMultilevel"/>
     <w:tmpl w:val="16C4E0F0"/>
@@ -3320,6 +4197,1650 @@
       <w:lvlJc w:val="right"/>
       <w:pPr>
         <w:ind w:left="6480" w:hanging="180"/>
+      </w:pPr>
+    </w:lvl>
+  </w:abstractNum>
+  <w:abstractNum w:abstractNumId="3" w15:restartNumberingAfterBreak="0">
+    <w:nsid w:val="24534D5F"/>
+    <w:multiLevelType w:val="multilevel"/>
+    <w:tmpl w:val="15BE8956"/>
+    <w:lvl w:ilvl="0">
+      <w:start w:val="1"/>
+      <w:numFmt w:val="bullet"/>
+      <w:lvlText w:val=""/>
+      <w:lvlJc w:val="left"/>
+      <w:pPr>
+        <w:tabs>
+          <w:tab w:val="num" w:pos="720"/>
+        </w:tabs>
+        <w:ind w:left="720" w:hanging="360"/>
+      </w:pPr>
+      <w:rPr>
+        <w:rFonts w:ascii="Symbol" w:hAnsi="Symbol" w:hint="default"/>
+        <w:sz w:val="20"/>
+      </w:rPr>
+    </w:lvl>
+    <w:lvl w:ilvl="1" w:tentative="1">
+      <w:start w:val="1"/>
+      <w:numFmt w:val="bullet"/>
+      <w:lvlText w:val="o"/>
+      <w:lvlJc w:val="left"/>
+      <w:pPr>
+        <w:tabs>
+          <w:tab w:val="num" w:pos="1440"/>
+        </w:tabs>
+        <w:ind w:left="1440" w:hanging="360"/>
+      </w:pPr>
+      <w:rPr>
+        <w:rFonts w:ascii="Courier New" w:hAnsi="Courier New" w:hint="default"/>
+        <w:sz w:val="20"/>
+      </w:rPr>
+    </w:lvl>
+    <w:lvl w:ilvl="2" w:tentative="1">
+      <w:start w:val="1"/>
+      <w:numFmt w:val="bullet"/>
+      <w:lvlText w:val=""/>
+      <w:lvlJc w:val="left"/>
+      <w:pPr>
+        <w:tabs>
+          <w:tab w:val="num" w:pos="2160"/>
+        </w:tabs>
+        <w:ind w:left="2160" w:hanging="360"/>
+      </w:pPr>
+      <w:rPr>
+        <w:rFonts w:ascii="Wingdings" w:hAnsi="Wingdings" w:hint="default"/>
+        <w:sz w:val="20"/>
+      </w:rPr>
+    </w:lvl>
+    <w:lvl w:ilvl="3" w:tentative="1">
+      <w:start w:val="1"/>
+      <w:numFmt w:val="bullet"/>
+      <w:lvlText w:val=""/>
+      <w:lvlJc w:val="left"/>
+      <w:pPr>
+        <w:tabs>
+          <w:tab w:val="num" w:pos="2880"/>
+        </w:tabs>
+        <w:ind w:left="2880" w:hanging="360"/>
+      </w:pPr>
+      <w:rPr>
+        <w:rFonts w:ascii="Wingdings" w:hAnsi="Wingdings" w:hint="default"/>
+        <w:sz w:val="20"/>
+      </w:rPr>
+    </w:lvl>
+    <w:lvl w:ilvl="4" w:tentative="1">
+      <w:start w:val="1"/>
+      <w:numFmt w:val="bullet"/>
+      <w:lvlText w:val=""/>
+      <w:lvlJc w:val="left"/>
+      <w:pPr>
+        <w:tabs>
+          <w:tab w:val="num" w:pos="3600"/>
+        </w:tabs>
+        <w:ind w:left="3600" w:hanging="360"/>
+      </w:pPr>
+      <w:rPr>
+        <w:rFonts w:ascii="Wingdings" w:hAnsi="Wingdings" w:hint="default"/>
+        <w:sz w:val="20"/>
+      </w:rPr>
+    </w:lvl>
+    <w:lvl w:ilvl="5" w:tentative="1">
+      <w:start w:val="1"/>
+      <w:numFmt w:val="bullet"/>
+      <w:lvlText w:val=""/>
+      <w:lvlJc w:val="left"/>
+      <w:pPr>
+        <w:tabs>
+          <w:tab w:val="num" w:pos="4320"/>
+        </w:tabs>
+        <w:ind w:left="4320" w:hanging="360"/>
+      </w:pPr>
+      <w:rPr>
+        <w:rFonts w:ascii="Wingdings" w:hAnsi="Wingdings" w:hint="default"/>
+        <w:sz w:val="20"/>
+      </w:rPr>
+    </w:lvl>
+    <w:lvl w:ilvl="6" w:tentative="1">
+      <w:start w:val="1"/>
+      <w:numFmt w:val="bullet"/>
+      <w:lvlText w:val=""/>
+      <w:lvlJc w:val="left"/>
+      <w:pPr>
+        <w:tabs>
+          <w:tab w:val="num" w:pos="5040"/>
+        </w:tabs>
+        <w:ind w:left="5040" w:hanging="360"/>
+      </w:pPr>
+      <w:rPr>
+        <w:rFonts w:ascii="Wingdings" w:hAnsi="Wingdings" w:hint="default"/>
+        <w:sz w:val="20"/>
+      </w:rPr>
+    </w:lvl>
+    <w:lvl w:ilvl="7" w:tentative="1">
+      <w:start w:val="1"/>
+      <w:numFmt w:val="bullet"/>
+      <w:lvlText w:val=""/>
+      <w:lvlJc w:val="left"/>
+      <w:pPr>
+        <w:tabs>
+          <w:tab w:val="num" w:pos="5760"/>
+        </w:tabs>
+        <w:ind w:left="5760" w:hanging="360"/>
+      </w:pPr>
+      <w:rPr>
+        <w:rFonts w:ascii="Wingdings" w:hAnsi="Wingdings" w:hint="default"/>
+        <w:sz w:val="20"/>
+      </w:rPr>
+    </w:lvl>
+    <w:lvl w:ilvl="8" w:tentative="1">
+      <w:start w:val="1"/>
+      <w:numFmt w:val="bullet"/>
+      <w:lvlText w:val=""/>
+      <w:lvlJc w:val="left"/>
+      <w:pPr>
+        <w:tabs>
+          <w:tab w:val="num" w:pos="6480"/>
+        </w:tabs>
+        <w:ind w:left="6480" w:hanging="360"/>
+      </w:pPr>
+      <w:rPr>
+        <w:rFonts w:ascii="Wingdings" w:hAnsi="Wingdings" w:hint="default"/>
+        <w:sz w:val="20"/>
+      </w:rPr>
+    </w:lvl>
+  </w:abstractNum>
+  <w:abstractNum w:abstractNumId="4" w15:restartNumberingAfterBreak="0">
+    <w:nsid w:val="37700A12"/>
+    <w:multiLevelType w:val="multilevel"/>
+    <w:tmpl w:val="016CF264"/>
+    <w:lvl w:ilvl="0">
+      <w:start w:val="4"/>
+      <w:numFmt w:val="decimal"/>
+      <w:lvlText w:val="%1."/>
+      <w:lvlJc w:val="left"/>
+      <w:pPr>
+        <w:tabs>
+          <w:tab w:val="num" w:pos="720"/>
+        </w:tabs>
+        <w:ind w:left="720" w:hanging="360"/>
+      </w:pPr>
+    </w:lvl>
+    <w:lvl w:ilvl="1" w:tentative="1">
+      <w:start w:val="1"/>
+      <w:numFmt w:val="decimal"/>
+      <w:lvlText w:val="%2."/>
+      <w:lvlJc w:val="left"/>
+      <w:pPr>
+        <w:tabs>
+          <w:tab w:val="num" w:pos="1440"/>
+        </w:tabs>
+        <w:ind w:left="1440" w:hanging="360"/>
+      </w:pPr>
+    </w:lvl>
+    <w:lvl w:ilvl="2" w:tentative="1">
+      <w:start w:val="1"/>
+      <w:numFmt w:val="decimal"/>
+      <w:lvlText w:val="%3."/>
+      <w:lvlJc w:val="left"/>
+      <w:pPr>
+        <w:tabs>
+          <w:tab w:val="num" w:pos="2160"/>
+        </w:tabs>
+        <w:ind w:left="2160" w:hanging="360"/>
+      </w:pPr>
+    </w:lvl>
+    <w:lvl w:ilvl="3" w:tentative="1">
+      <w:start w:val="1"/>
+      <w:numFmt w:val="decimal"/>
+      <w:lvlText w:val="%4."/>
+      <w:lvlJc w:val="left"/>
+      <w:pPr>
+        <w:tabs>
+          <w:tab w:val="num" w:pos="2880"/>
+        </w:tabs>
+        <w:ind w:left="2880" w:hanging="360"/>
+      </w:pPr>
+    </w:lvl>
+    <w:lvl w:ilvl="4" w:tentative="1">
+      <w:start w:val="1"/>
+      <w:numFmt w:val="decimal"/>
+      <w:lvlText w:val="%5."/>
+      <w:lvlJc w:val="left"/>
+      <w:pPr>
+        <w:tabs>
+          <w:tab w:val="num" w:pos="3600"/>
+        </w:tabs>
+        <w:ind w:left="3600" w:hanging="360"/>
+      </w:pPr>
+    </w:lvl>
+    <w:lvl w:ilvl="5" w:tentative="1">
+      <w:start w:val="1"/>
+      <w:numFmt w:val="decimal"/>
+      <w:lvlText w:val="%6."/>
+      <w:lvlJc w:val="left"/>
+      <w:pPr>
+        <w:tabs>
+          <w:tab w:val="num" w:pos="4320"/>
+        </w:tabs>
+        <w:ind w:left="4320" w:hanging="360"/>
+      </w:pPr>
+    </w:lvl>
+    <w:lvl w:ilvl="6" w:tentative="1">
+      <w:start w:val="1"/>
+      <w:numFmt w:val="decimal"/>
+      <w:lvlText w:val="%7."/>
+      <w:lvlJc w:val="left"/>
+      <w:pPr>
+        <w:tabs>
+          <w:tab w:val="num" w:pos="5040"/>
+        </w:tabs>
+        <w:ind w:left="5040" w:hanging="360"/>
+      </w:pPr>
+    </w:lvl>
+    <w:lvl w:ilvl="7" w:tentative="1">
+      <w:start w:val="1"/>
+      <w:numFmt w:val="decimal"/>
+      <w:lvlText w:val="%8."/>
+      <w:lvlJc w:val="left"/>
+      <w:pPr>
+        <w:tabs>
+          <w:tab w:val="num" w:pos="5760"/>
+        </w:tabs>
+        <w:ind w:left="5760" w:hanging="360"/>
+      </w:pPr>
+    </w:lvl>
+    <w:lvl w:ilvl="8" w:tentative="1">
+      <w:start w:val="1"/>
+      <w:numFmt w:val="decimal"/>
+      <w:lvlText w:val="%9."/>
+      <w:lvlJc w:val="left"/>
+      <w:pPr>
+        <w:tabs>
+          <w:tab w:val="num" w:pos="6480"/>
+        </w:tabs>
+        <w:ind w:left="6480" w:hanging="360"/>
+      </w:pPr>
+    </w:lvl>
+  </w:abstractNum>
+  <w:abstractNum w:abstractNumId="5" w15:restartNumberingAfterBreak="0">
+    <w:nsid w:val="37F9774C"/>
+    <w:multiLevelType w:val="multilevel"/>
+    <w:tmpl w:val="E646BA46"/>
+    <w:lvl w:ilvl="0">
+      <w:start w:val="1"/>
+      <w:numFmt w:val="bullet"/>
+      <w:lvlText w:val=""/>
+      <w:lvlJc w:val="left"/>
+      <w:pPr>
+        <w:tabs>
+          <w:tab w:val="num" w:pos="720"/>
+        </w:tabs>
+        <w:ind w:left="720" w:hanging="360"/>
+      </w:pPr>
+      <w:rPr>
+        <w:rFonts w:ascii="Symbol" w:hAnsi="Symbol" w:hint="default"/>
+        <w:sz w:val="20"/>
+      </w:rPr>
+    </w:lvl>
+    <w:lvl w:ilvl="1" w:tentative="1">
+      <w:start w:val="1"/>
+      <w:numFmt w:val="bullet"/>
+      <w:lvlText w:val="o"/>
+      <w:lvlJc w:val="left"/>
+      <w:pPr>
+        <w:tabs>
+          <w:tab w:val="num" w:pos="1440"/>
+        </w:tabs>
+        <w:ind w:left="1440" w:hanging="360"/>
+      </w:pPr>
+      <w:rPr>
+        <w:rFonts w:ascii="Courier New" w:hAnsi="Courier New" w:hint="default"/>
+        <w:sz w:val="20"/>
+      </w:rPr>
+    </w:lvl>
+    <w:lvl w:ilvl="2" w:tentative="1">
+      <w:start w:val="1"/>
+      <w:numFmt w:val="bullet"/>
+      <w:lvlText w:val=""/>
+      <w:lvlJc w:val="left"/>
+      <w:pPr>
+        <w:tabs>
+          <w:tab w:val="num" w:pos="2160"/>
+        </w:tabs>
+        <w:ind w:left="2160" w:hanging="360"/>
+      </w:pPr>
+      <w:rPr>
+        <w:rFonts w:ascii="Wingdings" w:hAnsi="Wingdings" w:hint="default"/>
+        <w:sz w:val="20"/>
+      </w:rPr>
+    </w:lvl>
+    <w:lvl w:ilvl="3" w:tentative="1">
+      <w:start w:val="1"/>
+      <w:numFmt w:val="bullet"/>
+      <w:lvlText w:val=""/>
+      <w:lvlJc w:val="left"/>
+      <w:pPr>
+        <w:tabs>
+          <w:tab w:val="num" w:pos="2880"/>
+        </w:tabs>
+        <w:ind w:left="2880" w:hanging="360"/>
+      </w:pPr>
+      <w:rPr>
+        <w:rFonts w:ascii="Wingdings" w:hAnsi="Wingdings" w:hint="default"/>
+        <w:sz w:val="20"/>
+      </w:rPr>
+    </w:lvl>
+    <w:lvl w:ilvl="4" w:tentative="1">
+      <w:start w:val="1"/>
+      <w:numFmt w:val="bullet"/>
+      <w:lvlText w:val=""/>
+      <w:lvlJc w:val="left"/>
+      <w:pPr>
+        <w:tabs>
+          <w:tab w:val="num" w:pos="3600"/>
+        </w:tabs>
+        <w:ind w:left="3600" w:hanging="360"/>
+      </w:pPr>
+      <w:rPr>
+        <w:rFonts w:ascii="Wingdings" w:hAnsi="Wingdings" w:hint="default"/>
+        <w:sz w:val="20"/>
+      </w:rPr>
+    </w:lvl>
+    <w:lvl w:ilvl="5" w:tentative="1">
+      <w:start w:val="1"/>
+      <w:numFmt w:val="bullet"/>
+      <w:lvlText w:val=""/>
+      <w:lvlJc w:val="left"/>
+      <w:pPr>
+        <w:tabs>
+          <w:tab w:val="num" w:pos="4320"/>
+        </w:tabs>
+        <w:ind w:left="4320" w:hanging="360"/>
+      </w:pPr>
+      <w:rPr>
+        <w:rFonts w:ascii="Wingdings" w:hAnsi="Wingdings" w:hint="default"/>
+        <w:sz w:val="20"/>
+      </w:rPr>
+    </w:lvl>
+    <w:lvl w:ilvl="6" w:tentative="1">
+      <w:start w:val="1"/>
+      <w:numFmt w:val="bullet"/>
+      <w:lvlText w:val=""/>
+      <w:lvlJc w:val="left"/>
+      <w:pPr>
+        <w:tabs>
+          <w:tab w:val="num" w:pos="5040"/>
+        </w:tabs>
+        <w:ind w:left="5040" w:hanging="360"/>
+      </w:pPr>
+      <w:rPr>
+        <w:rFonts w:ascii="Wingdings" w:hAnsi="Wingdings" w:hint="default"/>
+        <w:sz w:val="20"/>
+      </w:rPr>
+    </w:lvl>
+    <w:lvl w:ilvl="7" w:tentative="1">
+      <w:start w:val="1"/>
+      <w:numFmt w:val="bullet"/>
+      <w:lvlText w:val=""/>
+      <w:lvlJc w:val="left"/>
+      <w:pPr>
+        <w:tabs>
+          <w:tab w:val="num" w:pos="5760"/>
+        </w:tabs>
+        <w:ind w:left="5760" w:hanging="360"/>
+      </w:pPr>
+      <w:rPr>
+        <w:rFonts w:ascii="Wingdings" w:hAnsi="Wingdings" w:hint="default"/>
+        <w:sz w:val="20"/>
+      </w:rPr>
+    </w:lvl>
+    <w:lvl w:ilvl="8" w:tentative="1">
+      <w:start w:val="1"/>
+      <w:numFmt w:val="bullet"/>
+      <w:lvlText w:val=""/>
+      <w:lvlJc w:val="left"/>
+      <w:pPr>
+        <w:tabs>
+          <w:tab w:val="num" w:pos="6480"/>
+        </w:tabs>
+        <w:ind w:left="6480" w:hanging="360"/>
+      </w:pPr>
+      <w:rPr>
+        <w:rFonts w:ascii="Wingdings" w:hAnsi="Wingdings" w:hint="default"/>
+        <w:sz w:val="20"/>
+      </w:rPr>
+    </w:lvl>
+  </w:abstractNum>
+  <w:abstractNum w:abstractNumId="6" w15:restartNumberingAfterBreak="0">
+    <w:nsid w:val="497C6999"/>
+    <w:multiLevelType w:val="multilevel"/>
+    <w:tmpl w:val="C108E1CA"/>
+    <w:lvl w:ilvl="0">
+      <w:start w:val="1"/>
+      <w:numFmt w:val="bullet"/>
+      <w:lvlText w:val=""/>
+      <w:lvlJc w:val="left"/>
+      <w:pPr>
+        <w:tabs>
+          <w:tab w:val="num" w:pos="720"/>
+        </w:tabs>
+        <w:ind w:left="720" w:hanging="360"/>
+      </w:pPr>
+      <w:rPr>
+        <w:rFonts w:ascii="Symbol" w:hAnsi="Symbol" w:hint="default"/>
+        <w:sz w:val="20"/>
+      </w:rPr>
+    </w:lvl>
+    <w:lvl w:ilvl="1" w:tentative="1">
+      <w:start w:val="1"/>
+      <w:numFmt w:val="bullet"/>
+      <w:lvlText w:val="o"/>
+      <w:lvlJc w:val="left"/>
+      <w:pPr>
+        <w:tabs>
+          <w:tab w:val="num" w:pos="1440"/>
+        </w:tabs>
+        <w:ind w:left="1440" w:hanging="360"/>
+      </w:pPr>
+      <w:rPr>
+        <w:rFonts w:ascii="Courier New" w:hAnsi="Courier New" w:hint="default"/>
+        <w:sz w:val="20"/>
+      </w:rPr>
+    </w:lvl>
+    <w:lvl w:ilvl="2" w:tentative="1">
+      <w:start w:val="1"/>
+      <w:numFmt w:val="bullet"/>
+      <w:lvlText w:val=""/>
+      <w:lvlJc w:val="left"/>
+      <w:pPr>
+        <w:tabs>
+          <w:tab w:val="num" w:pos="2160"/>
+        </w:tabs>
+        <w:ind w:left="2160" w:hanging="360"/>
+      </w:pPr>
+      <w:rPr>
+        <w:rFonts w:ascii="Wingdings" w:hAnsi="Wingdings" w:hint="default"/>
+        <w:sz w:val="20"/>
+      </w:rPr>
+    </w:lvl>
+    <w:lvl w:ilvl="3" w:tentative="1">
+      <w:start w:val="1"/>
+      <w:numFmt w:val="bullet"/>
+      <w:lvlText w:val=""/>
+      <w:lvlJc w:val="left"/>
+      <w:pPr>
+        <w:tabs>
+          <w:tab w:val="num" w:pos="2880"/>
+        </w:tabs>
+        <w:ind w:left="2880" w:hanging="360"/>
+      </w:pPr>
+      <w:rPr>
+        <w:rFonts w:ascii="Wingdings" w:hAnsi="Wingdings" w:hint="default"/>
+        <w:sz w:val="20"/>
+      </w:rPr>
+    </w:lvl>
+    <w:lvl w:ilvl="4" w:tentative="1">
+      <w:start w:val="1"/>
+      <w:numFmt w:val="bullet"/>
+      <w:lvlText w:val=""/>
+      <w:lvlJc w:val="left"/>
+      <w:pPr>
+        <w:tabs>
+          <w:tab w:val="num" w:pos="3600"/>
+        </w:tabs>
+        <w:ind w:left="3600" w:hanging="360"/>
+      </w:pPr>
+      <w:rPr>
+        <w:rFonts w:ascii="Wingdings" w:hAnsi="Wingdings" w:hint="default"/>
+        <w:sz w:val="20"/>
+      </w:rPr>
+    </w:lvl>
+    <w:lvl w:ilvl="5" w:tentative="1">
+      <w:start w:val="1"/>
+      <w:numFmt w:val="bullet"/>
+      <w:lvlText w:val=""/>
+      <w:lvlJc w:val="left"/>
+      <w:pPr>
+        <w:tabs>
+          <w:tab w:val="num" w:pos="4320"/>
+        </w:tabs>
+        <w:ind w:left="4320" w:hanging="360"/>
+      </w:pPr>
+      <w:rPr>
+        <w:rFonts w:ascii="Wingdings" w:hAnsi="Wingdings" w:hint="default"/>
+        <w:sz w:val="20"/>
+      </w:rPr>
+    </w:lvl>
+    <w:lvl w:ilvl="6" w:tentative="1">
+      <w:start w:val="1"/>
+      <w:numFmt w:val="bullet"/>
+      <w:lvlText w:val=""/>
+      <w:lvlJc w:val="left"/>
+      <w:pPr>
+        <w:tabs>
+          <w:tab w:val="num" w:pos="5040"/>
+        </w:tabs>
+        <w:ind w:left="5040" w:hanging="360"/>
+      </w:pPr>
+      <w:rPr>
+        <w:rFonts w:ascii="Wingdings" w:hAnsi="Wingdings" w:hint="default"/>
+        <w:sz w:val="20"/>
+      </w:rPr>
+    </w:lvl>
+    <w:lvl w:ilvl="7" w:tentative="1">
+      <w:start w:val="1"/>
+      <w:numFmt w:val="bullet"/>
+      <w:lvlText w:val=""/>
+      <w:lvlJc w:val="left"/>
+      <w:pPr>
+        <w:tabs>
+          <w:tab w:val="num" w:pos="5760"/>
+        </w:tabs>
+        <w:ind w:left="5760" w:hanging="360"/>
+      </w:pPr>
+      <w:rPr>
+        <w:rFonts w:ascii="Wingdings" w:hAnsi="Wingdings" w:hint="default"/>
+        <w:sz w:val="20"/>
+      </w:rPr>
+    </w:lvl>
+    <w:lvl w:ilvl="8" w:tentative="1">
+      <w:start w:val="1"/>
+      <w:numFmt w:val="bullet"/>
+      <w:lvlText w:val=""/>
+      <w:lvlJc w:val="left"/>
+      <w:pPr>
+        <w:tabs>
+          <w:tab w:val="num" w:pos="6480"/>
+        </w:tabs>
+        <w:ind w:left="6480" w:hanging="360"/>
+      </w:pPr>
+      <w:rPr>
+        <w:rFonts w:ascii="Wingdings" w:hAnsi="Wingdings" w:hint="default"/>
+        <w:sz w:val="20"/>
+      </w:rPr>
+    </w:lvl>
+  </w:abstractNum>
+  <w:abstractNum w:abstractNumId="7" w15:restartNumberingAfterBreak="0">
+    <w:nsid w:val="53040B74"/>
+    <w:multiLevelType w:val="multilevel"/>
+    <w:tmpl w:val="06B8FC86"/>
+    <w:lvl w:ilvl="0">
+      <w:start w:val="1"/>
+      <w:numFmt w:val="bullet"/>
+      <w:lvlText w:val=""/>
+      <w:lvlJc w:val="left"/>
+      <w:pPr>
+        <w:tabs>
+          <w:tab w:val="num" w:pos="720"/>
+        </w:tabs>
+        <w:ind w:left="720" w:hanging="360"/>
+      </w:pPr>
+      <w:rPr>
+        <w:rFonts w:ascii="Symbol" w:hAnsi="Symbol" w:hint="default"/>
+        <w:sz w:val="20"/>
+      </w:rPr>
+    </w:lvl>
+    <w:lvl w:ilvl="1" w:tentative="1">
+      <w:start w:val="1"/>
+      <w:numFmt w:val="bullet"/>
+      <w:lvlText w:val="o"/>
+      <w:lvlJc w:val="left"/>
+      <w:pPr>
+        <w:tabs>
+          <w:tab w:val="num" w:pos="1440"/>
+        </w:tabs>
+        <w:ind w:left="1440" w:hanging="360"/>
+      </w:pPr>
+      <w:rPr>
+        <w:rFonts w:ascii="Courier New" w:hAnsi="Courier New" w:hint="default"/>
+        <w:sz w:val="20"/>
+      </w:rPr>
+    </w:lvl>
+    <w:lvl w:ilvl="2" w:tentative="1">
+      <w:start w:val="1"/>
+      <w:numFmt w:val="bullet"/>
+      <w:lvlText w:val=""/>
+      <w:lvlJc w:val="left"/>
+      <w:pPr>
+        <w:tabs>
+          <w:tab w:val="num" w:pos="2160"/>
+        </w:tabs>
+        <w:ind w:left="2160" w:hanging="360"/>
+      </w:pPr>
+      <w:rPr>
+        <w:rFonts w:ascii="Wingdings" w:hAnsi="Wingdings" w:hint="default"/>
+        <w:sz w:val="20"/>
+      </w:rPr>
+    </w:lvl>
+    <w:lvl w:ilvl="3" w:tentative="1">
+      <w:start w:val="1"/>
+      <w:numFmt w:val="bullet"/>
+      <w:lvlText w:val=""/>
+      <w:lvlJc w:val="left"/>
+      <w:pPr>
+        <w:tabs>
+          <w:tab w:val="num" w:pos="2880"/>
+        </w:tabs>
+        <w:ind w:left="2880" w:hanging="360"/>
+      </w:pPr>
+      <w:rPr>
+        <w:rFonts w:ascii="Wingdings" w:hAnsi="Wingdings" w:hint="default"/>
+        <w:sz w:val="20"/>
+      </w:rPr>
+    </w:lvl>
+    <w:lvl w:ilvl="4" w:tentative="1">
+      <w:start w:val="1"/>
+      <w:numFmt w:val="bullet"/>
+      <w:lvlText w:val=""/>
+      <w:lvlJc w:val="left"/>
+      <w:pPr>
+        <w:tabs>
+          <w:tab w:val="num" w:pos="3600"/>
+        </w:tabs>
+        <w:ind w:left="3600" w:hanging="360"/>
+      </w:pPr>
+      <w:rPr>
+        <w:rFonts w:ascii="Wingdings" w:hAnsi="Wingdings" w:hint="default"/>
+        <w:sz w:val="20"/>
+      </w:rPr>
+    </w:lvl>
+    <w:lvl w:ilvl="5" w:tentative="1">
+      <w:start w:val="1"/>
+      <w:numFmt w:val="bullet"/>
+      <w:lvlText w:val=""/>
+      <w:lvlJc w:val="left"/>
+      <w:pPr>
+        <w:tabs>
+          <w:tab w:val="num" w:pos="4320"/>
+        </w:tabs>
+        <w:ind w:left="4320" w:hanging="360"/>
+      </w:pPr>
+      <w:rPr>
+        <w:rFonts w:ascii="Wingdings" w:hAnsi="Wingdings" w:hint="default"/>
+        <w:sz w:val="20"/>
+      </w:rPr>
+    </w:lvl>
+    <w:lvl w:ilvl="6" w:tentative="1">
+      <w:start w:val="1"/>
+      <w:numFmt w:val="bullet"/>
+      <w:lvlText w:val=""/>
+      <w:lvlJc w:val="left"/>
+      <w:pPr>
+        <w:tabs>
+          <w:tab w:val="num" w:pos="5040"/>
+        </w:tabs>
+        <w:ind w:left="5040" w:hanging="360"/>
+      </w:pPr>
+      <w:rPr>
+        <w:rFonts w:ascii="Wingdings" w:hAnsi="Wingdings" w:hint="default"/>
+        <w:sz w:val="20"/>
+      </w:rPr>
+    </w:lvl>
+    <w:lvl w:ilvl="7" w:tentative="1">
+      <w:start w:val="1"/>
+      <w:numFmt w:val="bullet"/>
+      <w:lvlText w:val=""/>
+      <w:lvlJc w:val="left"/>
+      <w:pPr>
+        <w:tabs>
+          <w:tab w:val="num" w:pos="5760"/>
+        </w:tabs>
+        <w:ind w:left="5760" w:hanging="360"/>
+      </w:pPr>
+      <w:rPr>
+        <w:rFonts w:ascii="Wingdings" w:hAnsi="Wingdings" w:hint="default"/>
+        <w:sz w:val="20"/>
+      </w:rPr>
+    </w:lvl>
+    <w:lvl w:ilvl="8" w:tentative="1">
+      <w:start w:val="1"/>
+      <w:numFmt w:val="bullet"/>
+      <w:lvlText w:val=""/>
+      <w:lvlJc w:val="left"/>
+      <w:pPr>
+        <w:tabs>
+          <w:tab w:val="num" w:pos="6480"/>
+        </w:tabs>
+        <w:ind w:left="6480" w:hanging="360"/>
+      </w:pPr>
+      <w:rPr>
+        <w:rFonts w:ascii="Wingdings" w:hAnsi="Wingdings" w:hint="default"/>
+        <w:sz w:val="20"/>
+      </w:rPr>
+    </w:lvl>
+  </w:abstractNum>
+  <w:abstractNum w:abstractNumId="8" w15:restartNumberingAfterBreak="0">
+    <w:nsid w:val="53745508"/>
+    <w:multiLevelType w:val="multilevel"/>
+    <w:tmpl w:val="D6261BF2"/>
+    <w:lvl w:ilvl="0">
+      <w:start w:val="1"/>
+      <w:numFmt w:val="decimal"/>
+      <w:lvlText w:val="%1."/>
+      <w:lvlJc w:val="left"/>
+      <w:pPr>
+        <w:tabs>
+          <w:tab w:val="num" w:pos="720"/>
+        </w:tabs>
+        <w:ind w:left="720" w:hanging="360"/>
+      </w:pPr>
+    </w:lvl>
+    <w:lvl w:ilvl="1" w:tentative="1">
+      <w:start w:val="1"/>
+      <w:numFmt w:val="decimal"/>
+      <w:lvlText w:val="%2."/>
+      <w:lvlJc w:val="left"/>
+      <w:pPr>
+        <w:tabs>
+          <w:tab w:val="num" w:pos="1440"/>
+        </w:tabs>
+        <w:ind w:left="1440" w:hanging="360"/>
+      </w:pPr>
+    </w:lvl>
+    <w:lvl w:ilvl="2" w:tentative="1">
+      <w:start w:val="1"/>
+      <w:numFmt w:val="decimal"/>
+      <w:lvlText w:val="%3."/>
+      <w:lvlJc w:val="left"/>
+      <w:pPr>
+        <w:tabs>
+          <w:tab w:val="num" w:pos="2160"/>
+        </w:tabs>
+        <w:ind w:left="2160" w:hanging="360"/>
+      </w:pPr>
+    </w:lvl>
+    <w:lvl w:ilvl="3" w:tentative="1">
+      <w:start w:val="1"/>
+      <w:numFmt w:val="decimal"/>
+      <w:lvlText w:val="%4."/>
+      <w:lvlJc w:val="left"/>
+      <w:pPr>
+        <w:tabs>
+          <w:tab w:val="num" w:pos="2880"/>
+        </w:tabs>
+        <w:ind w:left="2880" w:hanging="360"/>
+      </w:pPr>
+    </w:lvl>
+    <w:lvl w:ilvl="4" w:tentative="1">
+      <w:start w:val="1"/>
+      <w:numFmt w:val="decimal"/>
+      <w:lvlText w:val="%5."/>
+      <w:lvlJc w:val="left"/>
+      <w:pPr>
+        <w:tabs>
+          <w:tab w:val="num" w:pos="3600"/>
+        </w:tabs>
+        <w:ind w:left="3600" w:hanging="360"/>
+      </w:pPr>
+    </w:lvl>
+    <w:lvl w:ilvl="5" w:tentative="1">
+      <w:start w:val="1"/>
+      <w:numFmt w:val="decimal"/>
+      <w:lvlText w:val="%6."/>
+      <w:lvlJc w:val="left"/>
+      <w:pPr>
+        <w:tabs>
+          <w:tab w:val="num" w:pos="4320"/>
+        </w:tabs>
+        <w:ind w:left="4320" w:hanging="360"/>
+      </w:pPr>
+    </w:lvl>
+    <w:lvl w:ilvl="6" w:tentative="1">
+      <w:start w:val="1"/>
+      <w:numFmt w:val="decimal"/>
+      <w:lvlText w:val="%7."/>
+      <w:lvlJc w:val="left"/>
+      <w:pPr>
+        <w:tabs>
+          <w:tab w:val="num" w:pos="5040"/>
+        </w:tabs>
+        <w:ind w:left="5040" w:hanging="360"/>
+      </w:pPr>
+    </w:lvl>
+    <w:lvl w:ilvl="7" w:tentative="1">
+      <w:start w:val="1"/>
+      <w:numFmt w:val="decimal"/>
+      <w:lvlText w:val="%8."/>
+      <w:lvlJc w:val="left"/>
+      <w:pPr>
+        <w:tabs>
+          <w:tab w:val="num" w:pos="5760"/>
+        </w:tabs>
+        <w:ind w:left="5760" w:hanging="360"/>
+      </w:pPr>
+    </w:lvl>
+    <w:lvl w:ilvl="8" w:tentative="1">
+      <w:start w:val="1"/>
+      <w:numFmt w:val="decimal"/>
+      <w:lvlText w:val="%9."/>
+      <w:lvlJc w:val="left"/>
+      <w:pPr>
+        <w:tabs>
+          <w:tab w:val="num" w:pos="6480"/>
+        </w:tabs>
+        <w:ind w:left="6480" w:hanging="360"/>
+      </w:pPr>
+    </w:lvl>
+  </w:abstractNum>
+  <w:abstractNum w:abstractNumId="9" w15:restartNumberingAfterBreak="0">
+    <w:nsid w:val="5B120573"/>
+    <w:multiLevelType w:val="multilevel"/>
+    <w:tmpl w:val="656AED12"/>
+    <w:lvl w:ilvl="0">
+      <w:start w:val="1"/>
+      <w:numFmt w:val="bullet"/>
+      <w:lvlText w:val=""/>
+      <w:lvlJc w:val="left"/>
+      <w:pPr>
+        <w:tabs>
+          <w:tab w:val="num" w:pos="720"/>
+        </w:tabs>
+        <w:ind w:left="720" w:hanging="360"/>
+      </w:pPr>
+      <w:rPr>
+        <w:rFonts w:ascii="Symbol" w:hAnsi="Symbol" w:hint="default"/>
+        <w:sz w:val="20"/>
+      </w:rPr>
+    </w:lvl>
+    <w:lvl w:ilvl="1" w:tentative="1">
+      <w:start w:val="1"/>
+      <w:numFmt w:val="bullet"/>
+      <w:lvlText w:val="o"/>
+      <w:lvlJc w:val="left"/>
+      <w:pPr>
+        <w:tabs>
+          <w:tab w:val="num" w:pos="1440"/>
+        </w:tabs>
+        <w:ind w:left="1440" w:hanging="360"/>
+      </w:pPr>
+      <w:rPr>
+        <w:rFonts w:ascii="Courier New" w:hAnsi="Courier New" w:hint="default"/>
+        <w:sz w:val="20"/>
+      </w:rPr>
+    </w:lvl>
+    <w:lvl w:ilvl="2" w:tentative="1">
+      <w:start w:val="1"/>
+      <w:numFmt w:val="bullet"/>
+      <w:lvlText w:val=""/>
+      <w:lvlJc w:val="left"/>
+      <w:pPr>
+        <w:tabs>
+          <w:tab w:val="num" w:pos="2160"/>
+        </w:tabs>
+        <w:ind w:left="2160" w:hanging="360"/>
+      </w:pPr>
+      <w:rPr>
+        <w:rFonts w:ascii="Wingdings" w:hAnsi="Wingdings" w:hint="default"/>
+        <w:sz w:val="20"/>
+      </w:rPr>
+    </w:lvl>
+    <w:lvl w:ilvl="3" w:tentative="1">
+      <w:start w:val="1"/>
+      <w:numFmt w:val="bullet"/>
+      <w:lvlText w:val=""/>
+      <w:lvlJc w:val="left"/>
+      <w:pPr>
+        <w:tabs>
+          <w:tab w:val="num" w:pos="2880"/>
+        </w:tabs>
+        <w:ind w:left="2880" w:hanging="360"/>
+      </w:pPr>
+      <w:rPr>
+        <w:rFonts w:ascii="Wingdings" w:hAnsi="Wingdings" w:hint="default"/>
+        <w:sz w:val="20"/>
+      </w:rPr>
+    </w:lvl>
+    <w:lvl w:ilvl="4" w:tentative="1">
+      <w:start w:val="1"/>
+      <w:numFmt w:val="bullet"/>
+      <w:lvlText w:val=""/>
+      <w:lvlJc w:val="left"/>
+      <w:pPr>
+        <w:tabs>
+          <w:tab w:val="num" w:pos="3600"/>
+        </w:tabs>
+        <w:ind w:left="3600" w:hanging="360"/>
+      </w:pPr>
+      <w:rPr>
+        <w:rFonts w:ascii="Wingdings" w:hAnsi="Wingdings" w:hint="default"/>
+        <w:sz w:val="20"/>
+      </w:rPr>
+    </w:lvl>
+    <w:lvl w:ilvl="5" w:tentative="1">
+      <w:start w:val="1"/>
+      <w:numFmt w:val="bullet"/>
+      <w:lvlText w:val=""/>
+      <w:lvlJc w:val="left"/>
+      <w:pPr>
+        <w:tabs>
+          <w:tab w:val="num" w:pos="4320"/>
+        </w:tabs>
+        <w:ind w:left="4320" w:hanging="360"/>
+      </w:pPr>
+      <w:rPr>
+        <w:rFonts w:ascii="Wingdings" w:hAnsi="Wingdings" w:hint="default"/>
+        <w:sz w:val="20"/>
+      </w:rPr>
+    </w:lvl>
+    <w:lvl w:ilvl="6" w:tentative="1">
+      <w:start w:val="1"/>
+      <w:numFmt w:val="bullet"/>
+      <w:lvlText w:val=""/>
+      <w:lvlJc w:val="left"/>
+      <w:pPr>
+        <w:tabs>
+          <w:tab w:val="num" w:pos="5040"/>
+        </w:tabs>
+        <w:ind w:left="5040" w:hanging="360"/>
+      </w:pPr>
+      <w:rPr>
+        <w:rFonts w:ascii="Wingdings" w:hAnsi="Wingdings" w:hint="default"/>
+        <w:sz w:val="20"/>
+      </w:rPr>
+    </w:lvl>
+    <w:lvl w:ilvl="7" w:tentative="1">
+      <w:start w:val="1"/>
+      <w:numFmt w:val="bullet"/>
+      <w:lvlText w:val=""/>
+      <w:lvlJc w:val="left"/>
+      <w:pPr>
+        <w:tabs>
+          <w:tab w:val="num" w:pos="5760"/>
+        </w:tabs>
+        <w:ind w:left="5760" w:hanging="360"/>
+      </w:pPr>
+      <w:rPr>
+        <w:rFonts w:ascii="Wingdings" w:hAnsi="Wingdings" w:hint="default"/>
+        <w:sz w:val="20"/>
+      </w:rPr>
+    </w:lvl>
+    <w:lvl w:ilvl="8" w:tentative="1">
+      <w:start w:val="1"/>
+      <w:numFmt w:val="bullet"/>
+      <w:lvlText w:val=""/>
+      <w:lvlJc w:val="left"/>
+      <w:pPr>
+        <w:tabs>
+          <w:tab w:val="num" w:pos="6480"/>
+        </w:tabs>
+        <w:ind w:left="6480" w:hanging="360"/>
+      </w:pPr>
+      <w:rPr>
+        <w:rFonts w:ascii="Wingdings" w:hAnsi="Wingdings" w:hint="default"/>
+        <w:sz w:val="20"/>
+      </w:rPr>
+    </w:lvl>
+  </w:abstractNum>
+  <w:abstractNum w:abstractNumId="10" w15:restartNumberingAfterBreak="0">
+    <w:nsid w:val="5B2F6C10"/>
+    <w:multiLevelType w:val="multilevel"/>
+    <w:tmpl w:val="DDEE7CD6"/>
+    <w:lvl w:ilvl="0">
+      <w:start w:val="1"/>
+      <w:numFmt w:val="bullet"/>
+      <w:lvlText w:val=""/>
+      <w:lvlJc w:val="left"/>
+      <w:pPr>
+        <w:tabs>
+          <w:tab w:val="num" w:pos="720"/>
+        </w:tabs>
+        <w:ind w:left="720" w:hanging="360"/>
+      </w:pPr>
+      <w:rPr>
+        <w:rFonts w:ascii="Symbol" w:hAnsi="Symbol" w:hint="default"/>
+        <w:sz w:val="20"/>
+      </w:rPr>
+    </w:lvl>
+    <w:lvl w:ilvl="1" w:tentative="1">
+      <w:start w:val="1"/>
+      <w:numFmt w:val="bullet"/>
+      <w:lvlText w:val="o"/>
+      <w:lvlJc w:val="left"/>
+      <w:pPr>
+        <w:tabs>
+          <w:tab w:val="num" w:pos="1440"/>
+        </w:tabs>
+        <w:ind w:left="1440" w:hanging="360"/>
+      </w:pPr>
+      <w:rPr>
+        <w:rFonts w:ascii="Courier New" w:hAnsi="Courier New" w:hint="default"/>
+        <w:sz w:val="20"/>
+      </w:rPr>
+    </w:lvl>
+    <w:lvl w:ilvl="2" w:tentative="1">
+      <w:start w:val="1"/>
+      <w:numFmt w:val="bullet"/>
+      <w:lvlText w:val=""/>
+      <w:lvlJc w:val="left"/>
+      <w:pPr>
+        <w:tabs>
+          <w:tab w:val="num" w:pos="2160"/>
+        </w:tabs>
+        <w:ind w:left="2160" w:hanging="360"/>
+      </w:pPr>
+      <w:rPr>
+        <w:rFonts w:ascii="Wingdings" w:hAnsi="Wingdings" w:hint="default"/>
+        <w:sz w:val="20"/>
+      </w:rPr>
+    </w:lvl>
+    <w:lvl w:ilvl="3" w:tentative="1">
+      <w:start w:val="1"/>
+      <w:numFmt w:val="bullet"/>
+      <w:lvlText w:val=""/>
+      <w:lvlJc w:val="left"/>
+      <w:pPr>
+        <w:tabs>
+          <w:tab w:val="num" w:pos="2880"/>
+        </w:tabs>
+        <w:ind w:left="2880" w:hanging="360"/>
+      </w:pPr>
+      <w:rPr>
+        <w:rFonts w:ascii="Wingdings" w:hAnsi="Wingdings" w:hint="default"/>
+        <w:sz w:val="20"/>
+      </w:rPr>
+    </w:lvl>
+    <w:lvl w:ilvl="4" w:tentative="1">
+      <w:start w:val="1"/>
+      <w:numFmt w:val="bullet"/>
+      <w:lvlText w:val=""/>
+      <w:lvlJc w:val="left"/>
+      <w:pPr>
+        <w:tabs>
+          <w:tab w:val="num" w:pos="3600"/>
+        </w:tabs>
+        <w:ind w:left="3600" w:hanging="360"/>
+      </w:pPr>
+      <w:rPr>
+        <w:rFonts w:ascii="Wingdings" w:hAnsi="Wingdings" w:hint="default"/>
+        <w:sz w:val="20"/>
+      </w:rPr>
+    </w:lvl>
+    <w:lvl w:ilvl="5" w:tentative="1">
+      <w:start w:val="1"/>
+      <w:numFmt w:val="bullet"/>
+      <w:lvlText w:val=""/>
+      <w:lvlJc w:val="left"/>
+      <w:pPr>
+        <w:tabs>
+          <w:tab w:val="num" w:pos="4320"/>
+        </w:tabs>
+        <w:ind w:left="4320" w:hanging="360"/>
+      </w:pPr>
+      <w:rPr>
+        <w:rFonts w:ascii="Wingdings" w:hAnsi="Wingdings" w:hint="default"/>
+        <w:sz w:val="20"/>
+      </w:rPr>
+    </w:lvl>
+    <w:lvl w:ilvl="6" w:tentative="1">
+      <w:start w:val="1"/>
+      <w:numFmt w:val="bullet"/>
+      <w:lvlText w:val=""/>
+      <w:lvlJc w:val="left"/>
+      <w:pPr>
+        <w:tabs>
+          <w:tab w:val="num" w:pos="5040"/>
+        </w:tabs>
+        <w:ind w:left="5040" w:hanging="360"/>
+      </w:pPr>
+      <w:rPr>
+        <w:rFonts w:ascii="Wingdings" w:hAnsi="Wingdings" w:hint="default"/>
+        <w:sz w:val="20"/>
+      </w:rPr>
+    </w:lvl>
+    <w:lvl w:ilvl="7" w:tentative="1">
+      <w:start w:val="1"/>
+      <w:numFmt w:val="bullet"/>
+      <w:lvlText w:val=""/>
+      <w:lvlJc w:val="left"/>
+      <w:pPr>
+        <w:tabs>
+          <w:tab w:val="num" w:pos="5760"/>
+        </w:tabs>
+        <w:ind w:left="5760" w:hanging="360"/>
+      </w:pPr>
+      <w:rPr>
+        <w:rFonts w:ascii="Wingdings" w:hAnsi="Wingdings" w:hint="default"/>
+        <w:sz w:val="20"/>
+      </w:rPr>
+    </w:lvl>
+    <w:lvl w:ilvl="8" w:tentative="1">
+      <w:start w:val="1"/>
+      <w:numFmt w:val="bullet"/>
+      <w:lvlText w:val=""/>
+      <w:lvlJc w:val="left"/>
+      <w:pPr>
+        <w:tabs>
+          <w:tab w:val="num" w:pos="6480"/>
+        </w:tabs>
+        <w:ind w:left="6480" w:hanging="360"/>
+      </w:pPr>
+      <w:rPr>
+        <w:rFonts w:ascii="Wingdings" w:hAnsi="Wingdings" w:hint="default"/>
+        <w:sz w:val="20"/>
+      </w:rPr>
+    </w:lvl>
+  </w:abstractNum>
+  <w:abstractNum w:abstractNumId="11" w15:restartNumberingAfterBreak="0">
+    <w:nsid w:val="67602016"/>
+    <w:multiLevelType w:val="multilevel"/>
+    <w:tmpl w:val="362C8D2A"/>
+    <w:lvl w:ilvl="0">
+      <w:start w:val="1"/>
+      <w:numFmt w:val="bullet"/>
+      <w:lvlText w:val=""/>
+      <w:lvlJc w:val="left"/>
+      <w:pPr>
+        <w:tabs>
+          <w:tab w:val="num" w:pos="720"/>
+        </w:tabs>
+        <w:ind w:left="720" w:hanging="360"/>
+      </w:pPr>
+      <w:rPr>
+        <w:rFonts w:ascii="Symbol" w:hAnsi="Symbol" w:hint="default"/>
+        <w:sz w:val="20"/>
+      </w:rPr>
+    </w:lvl>
+    <w:lvl w:ilvl="1" w:tentative="1">
+      <w:start w:val="1"/>
+      <w:numFmt w:val="bullet"/>
+      <w:lvlText w:val="o"/>
+      <w:lvlJc w:val="left"/>
+      <w:pPr>
+        <w:tabs>
+          <w:tab w:val="num" w:pos="1440"/>
+        </w:tabs>
+        <w:ind w:left="1440" w:hanging="360"/>
+      </w:pPr>
+      <w:rPr>
+        <w:rFonts w:ascii="Courier New" w:hAnsi="Courier New" w:hint="default"/>
+        <w:sz w:val="20"/>
+      </w:rPr>
+    </w:lvl>
+    <w:lvl w:ilvl="2" w:tentative="1">
+      <w:start w:val="1"/>
+      <w:numFmt w:val="bullet"/>
+      <w:lvlText w:val=""/>
+      <w:lvlJc w:val="left"/>
+      <w:pPr>
+        <w:tabs>
+          <w:tab w:val="num" w:pos="2160"/>
+        </w:tabs>
+        <w:ind w:left="2160" w:hanging="360"/>
+      </w:pPr>
+      <w:rPr>
+        <w:rFonts w:ascii="Wingdings" w:hAnsi="Wingdings" w:hint="default"/>
+        <w:sz w:val="20"/>
+      </w:rPr>
+    </w:lvl>
+    <w:lvl w:ilvl="3" w:tentative="1">
+      <w:start w:val="1"/>
+      <w:numFmt w:val="bullet"/>
+      <w:lvlText w:val=""/>
+      <w:lvlJc w:val="left"/>
+      <w:pPr>
+        <w:tabs>
+          <w:tab w:val="num" w:pos="2880"/>
+        </w:tabs>
+        <w:ind w:left="2880" w:hanging="360"/>
+      </w:pPr>
+      <w:rPr>
+        <w:rFonts w:ascii="Wingdings" w:hAnsi="Wingdings" w:hint="default"/>
+        <w:sz w:val="20"/>
+      </w:rPr>
+    </w:lvl>
+    <w:lvl w:ilvl="4" w:tentative="1">
+      <w:start w:val="1"/>
+      <w:numFmt w:val="bullet"/>
+      <w:lvlText w:val=""/>
+      <w:lvlJc w:val="left"/>
+      <w:pPr>
+        <w:tabs>
+          <w:tab w:val="num" w:pos="3600"/>
+        </w:tabs>
+        <w:ind w:left="3600" w:hanging="360"/>
+      </w:pPr>
+      <w:rPr>
+        <w:rFonts w:ascii="Wingdings" w:hAnsi="Wingdings" w:hint="default"/>
+        <w:sz w:val="20"/>
+      </w:rPr>
+    </w:lvl>
+    <w:lvl w:ilvl="5" w:tentative="1">
+      <w:start w:val="1"/>
+      <w:numFmt w:val="bullet"/>
+      <w:lvlText w:val=""/>
+      <w:lvlJc w:val="left"/>
+      <w:pPr>
+        <w:tabs>
+          <w:tab w:val="num" w:pos="4320"/>
+        </w:tabs>
+        <w:ind w:left="4320" w:hanging="360"/>
+      </w:pPr>
+      <w:rPr>
+        <w:rFonts w:ascii="Wingdings" w:hAnsi="Wingdings" w:hint="default"/>
+        <w:sz w:val="20"/>
+      </w:rPr>
+    </w:lvl>
+    <w:lvl w:ilvl="6" w:tentative="1">
+      <w:start w:val="1"/>
+      <w:numFmt w:val="bullet"/>
+      <w:lvlText w:val=""/>
+      <w:lvlJc w:val="left"/>
+      <w:pPr>
+        <w:tabs>
+          <w:tab w:val="num" w:pos="5040"/>
+        </w:tabs>
+        <w:ind w:left="5040" w:hanging="360"/>
+      </w:pPr>
+      <w:rPr>
+        <w:rFonts w:ascii="Wingdings" w:hAnsi="Wingdings" w:hint="default"/>
+        <w:sz w:val="20"/>
+      </w:rPr>
+    </w:lvl>
+    <w:lvl w:ilvl="7" w:tentative="1">
+      <w:start w:val="1"/>
+      <w:numFmt w:val="bullet"/>
+      <w:lvlText w:val=""/>
+      <w:lvlJc w:val="left"/>
+      <w:pPr>
+        <w:tabs>
+          <w:tab w:val="num" w:pos="5760"/>
+        </w:tabs>
+        <w:ind w:left="5760" w:hanging="360"/>
+      </w:pPr>
+      <w:rPr>
+        <w:rFonts w:ascii="Wingdings" w:hAnsi="Wingdings" w:hint="default"/>
+        <w:sz w:val="20"/>
+      </w:rPr>
+    </w:lvl>
+    <w:lvl w:ilvl="8" w:tentative="1">
+      <w:start w:val="1"/>
+      <w:numFmt w:val="bullet"/>
+      <w:lvlText w:val=""/>
+      <w:lvlJc w:val="left"/>
+      <w:pPr>
+        <w:tabs>
+          <w:tab w:val="num" w:pos="6480"/>
+        </w:tabs>
+        <w:ind w:left="6480" w:hanging="360"/>
+      </w:pPr>
+      <w:rPr>
+        <w:rFonts w:ascii="Wingdings" w:hAnsi="Wingdings" w:hint="default"/>
+        <w:sz w:val="20"/>
+      </w:rPr>
+    </w:lvl>
+  </w:abstractNum>
+  <w:abstractNum w:abstractNumId="12" w15:restartNumberingAfterBreak="0">
+    <w:nsid w:val="707D475B"/>
+    <w:multiLevelType w:val="multilevel"/>
+    <w:tmpl w:val="3D94D404"/>
+    <w:lvl w:ilvl="0">
+      <w:start w:val="2"/>
+      <w:numFmt w:val="decimal"/>
+      <w:lvlText w:val="%1."/>
+      <w:lvlJc w:val="left"/>
+      <w:pPr>
+        <w:tabs>
+          <w:tab w:val="num" w:pos="720"/>
+        </w:tabs>
+        <w:ind w:left="720" w:hanging="360"/>
+      </w:pPr>
+    </w:lvl>
+    <w:lvl w:ilvl="1" w:tentative="1">
+      <w:start w:val="1"/>
+      <w:numFmt w:val="decimal"/>
+      <w:lvlText w:val="%2."/>
+      <w:lvlJc w:val="left"/>
+      <w:pPr>
+        <w:tabs>
+          <w:tab w:val="num" w:pos="1440"/>
+        </w:tabs>
+        <w:ind w:left="1440" w:hanging="360"/>
+      </w:pPr>
+    </w:lvl>
+    <w:lvl w:ilvl="2" w:tentative="1">
+      <w:start w:val="1"/>
+      <w:numFmt w:val="decimal"/>
+      <w:lvlText w:val="%3."/>
+      <w:lvlJc w:val="left"/>
+      <w:pPr>
+        <w:tabs>
+          <w:tab w:val="num" w:pos="2160"/>
+        </w:tabs>
+        <w:ind w:left="2160" w:hanging="360"/>
+      </w:pPr>
+    </w:lvl>
+    <w:lvl w:ilvl="3" w:tentative="1">
+      <w:start w:val="1"/>
+      <w:numFmt w:val="decimal"/>
+      <w:lvlText w:val="%4."/>
+      <w:lvlJc w:val="left"/>
+      <w:pPr>
+        <w:tabs>
+          <w:tab w:val="num" w:pos="2880"/>
+        </w:tabs>
+        <w:ind w:left="2880" w:hanging="360"/>
+      </w:pPr>
+    </w:lvl>
+    <w:lvl w:ilvl="4" w:tentative="1">
+      <w:start w:val="1"/>
+      <w:numFmt w:val="decimal"/>
+      <w:lvlText w:val="%5."/>
+      <w:lvlJc w:val="left"/>
+      <w:pPr>
+        <w:tabs>
+          <w:tab w:val="num" w:pos="3600"/>
+        </w:tabs>
+        <w:ind w:left="3600" w:hanging="360"/>
+      </w:pPr>
+    </w:lvl>
+    <w:lvl w:ilvl="5" w:tentative="1">
+      <w:start w:val="1"/>
+      <w:numFmt w:val="decimal"/>
+      <w:lvlText w:val="%6."/>
+      <w:lvlJc w:val="left"/>
+      <w:pPr>
+        <w:tabs>
+          <w:tab w:val="num" w:pos="4320"/>
+        </w:tabs>
+        <w:ind w:left="4320" w:hanging="360"/>
+      </w:pPr>
+    </w:lvl>
+    <w:lvl w:ilvl="6" w:tentative="1">
+      <w:start w:val="1"/>
+      <w:numFmt w:val="decimal"/>
+      <w:lvlText w:val="%7."/>
+      <w:lvlJc w:val="left"/>
+      <w:pPr>
+        <w:tabs>
+          <w:tab w:val="num" w:pos="5040"/>
+        </w:tabs>
+        <w:ind w:left="5040" w:hanging="360"/>
+      </w:pPr>
+    </w:lvl>
+    <w:lvl w:ilvl="7" w:tentative="1">
+      <w:start w:val="1"/>
+      <w:numFmt w:val="decimal"/>
+      <w:lvlText w:val="%8."/>
+      <w:lvlJc w:val="left"/>
+      <w:pPr>
+        <w:tabs>
+          <w:tab w:val="num" w:pos="5760"/>
+        </w:tabs>
+        <w:ind w:left="5760" w:hanging="360"/>
+      </w:pPr>
+    </w:lvl>
+    <w:lvl w:ilvl="8" w:tentative="1">
+      <w:start w:val="1"/>
+      <w:numFmt w:val="decimal"/>
+      <w:lvlText w:val="%9."/>
+      <w:lvlJc w:val="left"/>
+      <w:pPr>
+        <w:tabs>
+          <w:tab w:val="num" w:pos="6480"/>
+        </w:tabs>
+        <w:ind w:left="6480" w:hanging="360"/>
+      </w:pPr>
+    </w:lvl>
+  </w:abstractNum>
+  <w:abstractNum w:abstractNumId="13" w15:restartNumberingAfterBreak="0">
+    <w:nsid w:val="751B6B94"/>
+    <w:multiLevelType w:val="multilevel"/>
+    <w:tmpl w:val="AF783604"/>
+    <w:lvl w:ilvl="0">
+      <w:start w:val="1"/>
+      <w:numFmt w:val="bullet"/>
+      <w:lvlText w:val=""/>
+      <w:lvlJc w:val="left"/>
+      <w:pPr>
+        <w:tabs>
+          <w:tab w:val="num" w:pos="720"/>
+        </w:tabs>
+        <w:ind w:left="720" w:hanging="360"/>
+      </w:pPr>
+      <w:rPr>
+        <w:rFonts w:ascii="Symbol" w:hAnsi="Symbol" w:hint="default"/>
+        <w:sz w:val="20"/>
+      </w:rPr>
+    </w:lvl>
+    <w:lvl w:ilvl="1" w:tentative="1">
+      <w:start w:val="1"/>
+      <w:numFmt w:val="bullet"/>
+      <w:lvlText w:val="o"/>
+      <w:lvlJc w:val="left"/>
+      <w:pPr>
+        <w:tabs>
+          <w:tab w:val="num" w:pos="1440"/>
+        </w:tabs>
+        <w:ind w:left="1440" w:hanging="360"/>
+      </w:pPr>
+      <w:rPr>
+        <w:rFonts w:ascii="Courier New" w:hAnsi="Courier New" w:hint="default"/>
+        <w:sz w:val="20"/>
+      </w:rPr>
+    </w:lvl>
+    <w:lvl w:ilvl="2" w:tentative="1">
+      <w:start w:val="1"/>
+      <w:numFmt w:val="bullet"/>
+      <w:lvlText w:val=""/>
+      <w:lvlJc w:val="left"/>
+      <w:pPr>
+        <w:tabs>
+          <w:tab w:val="num" w:pos="2160"/>
+        </w:tabs>
+        <w:ind w:left="2160" w:hanging="360"/>
+      </w:pPr>
+      <w:rPr>
+        <w:rFonts w:ascii="Wingdings" w:hAnsi="Wingdings" w:hint="default"/>
+        <w:sz w:val="20"/>
+      </w:rPr>
+    </w:lvl>
+    <w:lvl w:ilvl="3" w:tentative="1">
+      <w:start w:val="1"/>
+      <w:numFmt w:val="bullet"/>
+      <w:lvlText w:val=""/>
+      <w:lvlJc w:val="left"/>
+      <w:pPr>
+        <w:tabs>
+          <w:tab w:val="num" w:pos="2880"/>
+        </w:tabs>
+        <w:ind w:left="2880" w:hanging="360"/>
+      </w:pPr>
+      <w:rPr>
+        <w:rFonts w:ascii="Wingdings" w:hAnsi="Wingdings" w:hint="default"/>
+        <w:sz w:val="20"/>
+      </w:rPr>
+    </w:lvl>
+    <w:lvl w:ilvl="4" w:tentative="1">
+      <w:start w:val="1"/>
+      <w:numFmt w:val="bullet"/>
+      <w:lvlText w:val=""/>
+      <w:lvlJc w:val="left"/>
+      <w:pPr>
+        <w:tabs>
+          <w:tab w:val="num" w:pos="3600"/>
+        </w:tabs>
+        <w:ind w:left="3600" w:hanging="360"/>
+      </w:pPr>
+      <w:rPr>
+        <w:rFonts w:ascii="Wingdings" w:hAnsi="Wingdings" w:hint="default"/>
+        <w:sz w:val="20"/>
+      </w:rPr>
+    </w:lvl>
+    <w:lvl w:ilvl="5" w:tentative="1">
+      <w:start w:val="1"/>
+      <w:numFmt w:val="bullet"/>
+      <w:lvlText w:val=""/>
+      <w:lvlJc w:val="left"/>
+      <w:pPr>
+        <w:tabs>
+          <w:tab w:val="num" w:pos="4320"/>
+        </w:tabs>
+        <w:ind w:left="4320" w:hanging="360"/>
+      </w:pPr>
+      <w:rPr>
+        <w:rFonts w:ascii="Wingdings" w:hAnsi="Wingdings" w:hint="default"/>
+        <w:sz w:val="20"/>
+      </w:rPr>
+    </w:lvl>
+    <w:lvl w:ilvl="6" w:tentative="1">
+      <w:start w:val="1"/>
+      <w:numFmt w:val="bullet"/>
+      <w:lvlText w:val=""/>
+      <w:lvlJc w:val="left"/>
+      <w:pPr>
+        <w:tabs>
+          <w:tab w:val="num" w:pos="5040"/>
+        </w:tabs>
+        <w:ind w:left="5040" w:hanging="360"/>
+      </w:pPr>
+      <w:rPr>
+        <w:rFonts w:ascii="Wingdings" w:hAnsi="Wingdings" w:hint="default"/>
+        <w:sz w:val="20"/>
+      </w:rPr>
+    </w:lvl>
+    <w:lvl w:ilvl="7" w:tentative="1">
+      <w:start w:val="1"/>
+      <w:numFmt w:val="bullet"/>
+      <w:lvlText w:val=""/>
+      <w:lvlJc w:val="left"/>
+      <w:pPr>
+        <w:tabs>
+          <w:tab w:val="num" w:pos="5760"/>
+        </w:tabs>
+        <w:ind w:left="5760" w:hanging="360"/>
+      </w:pPr>
+      <w:rPr>
+        <w:rFonts w:ascii="Wingdings" w:hAnsi="Wingdings" w:hint="default"/>
+        <w:sz w:val="20"/>
+      </w:rPr>
+    </w:lvl>
+    <w:lvl w:ilvl="8" w:tentative="1">
+      <w:start w:val="1"/>
+      <w:numFmt w:val="bullet"/>
+      <w:lvlText w:val=""/>
+      <w:lvlJc w:val="left"/>
+      <w:pPr>
+        <w:tabs>
+          <w:tab w:val="num" w:pos="6480"/>
+        </w:tabs>
+        <w:ind w:left="6480" w:hanging="360"/>
+      </w:pPr>
+      <w:rPr>
+        <w:rFonts w:ascii="Wingdings" w:hAnsi="Wingdings" w:hint="default"/>
+        <w:sz w:val="20"/>
+      </w:rPr>
+    </w:lvl>
+  </w:abstractNum>
+  <w:abstractNum w:abstractNumId="14" w15:restartNumberingAfterBreak="0">
+    <w:nsid w:val="79B56679"/>
+    <w:multiLevelType w:val="multilevel"/>
+    <w:tmpl w:val="D9927560"/>
+    <w:lvl w:ilvl="0">
+      <w:start w:val="3"/>
+      <w:numFmt w:val="decimal"/>
+      <w:lvlText w:val="%1."/>
+      <w:lvlJc w:val="left"/>
+      <w:pPr>
+        <w:tabs>
+          <w:tab w:val="num" w:pos="720"/>
+        </w:tabs>
+        <w:ind w:left="720" w:hanging="360"/>
+      </w:pPr>
+    </w:lvl>
+    <w:lvl w:ilvl="1" w:tentative="1">
+      <w:start w:val="1"/>
+      <w:numFmt w:val="decimal"/>
+      <w:lvlText w:val="%2."/>
+      <w:lvlJc w:val="left"/>
+      <w:pPr>
+        <w:tabs>
+          <w:tab w:val="num" w:pos="1440"/>
+        </w:tabs>
+        <w:ind w:left="1440" w:hanging="360"/>
+      </w:pPr>
+    </w:lvl>
+    <w:lvl w:ilvl="2" w:tentative="1">
+      <w:start w:val="1"/>
+      <w:numFmt w:val="decimal"/>
+      <w:lvlText w:val="%3."/>
+      <w:lvlJc w:val="left"/>
+      <w:pPr>
+        <w:tabs>
+          <w:tab w:val="num" w:pos="2160"/>
+        </w:tabs>
+        <w:ind w:left="2160" w:hanging="360"/>
+      </w:pPr>
+    </w:lvl>
+    <w:lvl w:ilvl="3" w:tentative="1">
+      <w:start w:val="1"/>
+      <w:numFmt w:val="decimal"/>
+      <w:lvlText w:val="%4."/>
+      <w:lvlJc w:val="left"/>
+      <w:pPr>
+        <w:tabs>
+          <w:tab w:val="num" w:pos="2880"/>
+        </w:tabs>
+        <w:ind w:left="2880" w:hanging="360"/>
+      </w:pPr>
+    </w:lvl>
+    <w:lvl w:ilvl="4" w:tentative="1">
+      <w:start w:val="1"/>
+      <w:numFmt w:val="decimal"/>
+      <w:lvlText w:val="%5."/>
+      <w:lvlJc w:val="left"/>
+      <w:pPr>
+        <w:tabs>
+          <w:tab w:val="num" w:pos="3600"/>
+        </w:tabs>
+        <w:ind w:left="3600" w:hanging="360"/>
+      </w:pPr>
+    </w:lvl>
+    <w:lvl w:ilvl="5" w:tentative="1">
+      <w:start w:val="1"/>
+      <w:numFmt w:val="decimal"/>
+      <w:lvlText w:val="%6."/>
+      <w:lvlJc w:val="left"/>
+      <w:pPr>
+        <w:tabs>
+          <w:tab w:val="num" w:pos="4320"/>
+        </w:tabs>
+        <w:ind w:left="4320" w:hanging="360"/>
+      </w:pPr>
+    </w:lvl>
+    <w:lvl w:ilvl="6" w:tentative="1">
+      <w:start w:val="1"/>
+      <w:numFmt w:val="decimal"/>
+      <w:lvlText w:val="%7."/>
+      <w:lvlJc w:val="left"/>
+      <w:pPr>
+        <w:tabs>
+          <w:tab w:val="num" w:pos="5040"/>
+        </w:tabs>
+        <w:ind w:left="5040" w:hanging="360"/>
+      </w:pPr>
+    </w:lvl>
+    <w:lvl w:ilvl="7" w:tentative="1">
+      <w:start w:val="1"/>
+      <w:numFmt w:val="decimal"/>
+      <w:lvlText w:val="%8."/>
+      <w:lvlJc w:val="left"/>
+      <w:pPr>
+        <w:tabs>
+          <w:tab w:val="num" w:pos="5760"/>
+        </w:tabs>
+        <w:ind w:left="5760" w:hanging="360"/>
+      </w:pPr>
+    </w:lvl>
+    <w:lvl w:ilvl="8" w:tentative="1">
+      <w:start w:val="1"/>
+      <w:numFmt w:val="decimal"/>
+      <w:lvlText w:val="%9."/>
+      <w:lvlJc w:val="left"/>
+      <w:pPr>
+        <w:tabs>
+          <w:tab w:val="num" w:pos="6480"/>
+        </w:tabs>
+        <w:ind w:left="6480" w:hanging="360"/>
       </w:pPr>
     </w:lvl>
   </w:abstractNum>
@@ -3330,7 +5851,46 @@
     </w:lvlOverride>
   </w:num>
   <w:num w:numId="2" w16cid:durableId="1777483296">
+    <w:abstractNumId w:val="2"/>
+  </w:num>
+  <w:num w:numId="3" w16cid:durableId="413480261">
     <w:abstractNumId w:val="1"/>
+  </w:num>
+  <w:num w:numId="4" w16cid:durableId="1508709516">
+    <w:abstractNumId w:val="6"/>
+  </w:num>
+  <w:num w:numId="5" w16cid:durableId="584921410">
+    <w:abstractNumId w:val="12"/>
+  </w:num>
+  <w:num w:numId="6" w16cid:durableId="1098793680">
+    <w:abstractNumId w:val="13"/>
+  </w:num>
+  <w:num w:numId="7" w16cid:durableId="1082944601">
+    <w:abstractNumId w:val="14"/>
+  </w:num>
+  <w:num w:numId="8" w16cid:durableId="1167673509">
+    <w:abstractNumId w:val="9"/>
+  </w:num>
+  <w:num w:numId="9" w16cid:durableId="1119682750">
+    <w:abstractNumId w:val="4"/>
+  </w:num>
+  <w:num w:numId="10" w16cid:durableId="91633793">
+    <w:abstractNumId w:val="3"/>
+  </w:num>
+  <w:num w:numId="11" w16cid:durableId="1587424291">
+    <w:abstractNumId w:val="10"/>
+  </w:num>
+  <w:num w:numId="12" w16cid:durableId="782767319">
+    <w:abstractNumId w:val="8"/>
+  </w:num>
+  <w:num w:numId="13" w16cid:durableId="1614091817">
+    <w:abstractNumId w:val="5"/>
+  </w:num>
+  <w:num w:numId="14" w16cid:durableId="803474064">
+    <w:abstractNumId w:val="7"/>
+  </w:num>
+  <w:num w:numId="15" w16cid:durableId="2556807">
+    <w:abstractNumId w:val="11"/>
   </w:num>
 </w:numbering>
 </file>
@@ -3937,7 +6497,6 @@
   <w:style w:type="character" w:default="1" w:styleId="DefaultParagraphFont">
     <w:name w:val="Default Paragraph Font"/>
     <w:uiPriority w:val="1"/>
-    <w:semiHidden/>
     <w:unhideWhenUsed/>
   </w:style>
   <w:style w:type="table" w:default="1" w:styleId="TableNormal">

</xml_diff>